<commit_message>
Rate of Return and Final Report Adjustments
</commit_message>
<xml_diff>
--- a/Vincent_Ying_Rohan_Fray_Partha_Banerjee_report.docx
+++ b/Vincent_Ying_Rohan_Fray_Partha_Banerjee_report.docx
@@ -58,31 +58,13 @@
           <w:szCs w:val="20"/>
         </w:rPr>
       </w:pPr>
-      <w:proofErr w:type="spellStart"/>
-      <w:r>
-        <w:rPr>
-          <w:sz w:val="20"/>
-          <w:szCs w:val="20"/>
-        </w:rPr>
-        <w:t>Partha</w:t>
-      </w:r>
-      <w:proofErr w:type="spellEnd"/>
-      <w:r>
-        <w:rPr>
-          <w:sz w:val="20"/>
-          <w:szCs w:val="20"/>
-        </w:rPr>
-        <w:t xml:space="preserve"> </w:t>
-      </w:r>
-      <w:proofErr w:type="spellStart"/>
-      <w:r>
-        <w:rPr>
-          <w:sz w:val="20"/>
-          <w:szCs w:val="20"/>
-        </w:rPr>
-        <w:t>Banerjee</w:t>
-      </w:r>
-      <w:proofErr w:type="spellEnd"/>
+      <w:r>
+        <w:rPr>
+          <w:sz w:val="20"/>
+          <w:szCs w:val="20"/>
+        </w:rPr>
+        <w:t>Partha Banerjee</w:t>
+      </w:r>
     </w:p>
     <w:p>
       <w:pPr>
@@ -97,21 +79,12 @@
           <w:szCs w:val="20"/>
         </w:rPr>
       </w:pPr>
-      <w:proofErr w:type="spellStart"/>
-      <w:r>
-        <w:rPr>
-          <w:sz w:val="20"/>
-          <w:szCs w:val="20"/>
-        </w:rPr>
-        <w:t>Rohan</w:t>
-      </w:r>
-      <w:proofErr w:type="spellEnd"/>
-      <w:r>
-        <w:rPr>
-          <w:sz w:val="20"/>
-          <w:szCs w:val="20"/>
-        </w:rPr>
-        <w:t xml:space="preserve"> Fray</w:t>
+      <w:r>
+        <w:rPr>
+          <w:sz w:val="20"/>
+          <w:szCs w:val="20"/>
+        </w:rPr>
+        <w:t>Rohan Fray</w:t>
       </w:r>
     </w:p>
     <w:p>
@@ -355,23 +328,7 @@
           <w:sz w:val="20"/>
           <w:szCs w:val="20"/>
         </w:rPr>
-        <w:t xml:space="preserve">There are two basic bets in craps, pass and don't pass. In the pass bet, you wager that the shooter (the person throwing the dice) will win; in </w:t>
-      </w:r>
-      <w:proofErr w:type="gramStart"/>
-      <w:r>
-        <w:rPr>
-          <w:sz w:val="20"/>
-          <w:szCs w:val="20"/>
-        </w:rPr>
-        <w:t>the don't</w:t>
-      </w:r>
-      <w:proofErr w:type="gramEnd"/>
-      <w:r>
-        <w:rPr>
-          <w:sz w:val="20"/>
-          <w:szCs w:val="20"/>
-        </w:rPr>
-        <w:t xml:space="preserve"> pass bet, you wager that the shooter will lose. We will play by the rule that on an initial roll of 12 (``boxcars''), both pass and don't pass bets are losers. Both are even-money bets.</w:t>
+        <w:t>There are two basic bets in craps, pass and don't pass. In the pass bet, you wager that the shooter (the person throwing the dice) will win; in the don't pass bet, you wager that the shooter will lose. We will play by the rule that on an initial roll of 12 (``boxcars''), both pass and don't pass bets are losers. Both are even-money bets.</w:t>
       </w:r>
     </w:p>
     <w:p>
@@ -476,23 +433,7 @@
           <w:sz w:val="20"/>
           <w:szCs w:val="20"/>
         </w:rPr>
-        <w:t xml:space="preserve">Roll 4, 5, 6, 8, 9, </w:t>
-      </w:r>
-      <w:proofErr w:type="gramStart"/>
-      <w:r>
-        <w:rPr>
-          <w:sz w:val="20"/>
-          <w:szCs w:val="20"/>
-        </w:rPr>
-        <w:t>10</w:t>
-      </w:r>
-      <w:proofErr w:type="gramEnd"/>
-      <w:r>
-        <w:rPr>
-          <w:sz w:val="20"/>
-          <w:szCs w:val="20"/>
-        </w:rPr>
-        <w:t xml:space="preserve"> on the first roll: This becomes the point. The object then becomes to roll the point again before rolling a 7.</w:t>
+        <w:t>Roll 4, 5, 6, 8, 9, 10 on the first roll: This becomes the point. The object then becomes to roll the point again before rolling a 7.</w:t>
       </w:r>
     </w:p>
     <w:p>
@@ -531,23 +472,7 @@
           <w:sz w:val="20"/>
           <w:szCs w:val="20"/>
         </w:rPr>
-        <w:t xml:space="preserve">Write an algorithm and code it in the computer language of your choice. Run the simulation to estimate the probability of winning a pass bet and the probability of winning </w:t>
-      </w:r>
-      <w:proofErr w:type="gramStart"/>
-      <w:r>
-        <w:rPr>
-          <w:sz w:val="20"/>
-          <w:szCs w:val="20"/>
-        </w:rPr>
-        <w:t>a don't</w:t>
-      </w:r>
-      <w:proofErr w:type="gramEnd"/>
-      <w:r>
-        <w:rPr>
-          <w:sz w:val="20"/>
-          <w:szCs w:val="20"/>
-        </w:rPr>
-        <w:t xml:space="preserve"> pass bet. Which is the better bet? As the number of trials increases, to what do the probabilities converge?</w:t>
+        <w:t>Write an algorithm and code it in the computer language of your choice. Run the simulation to estimate the probability of winning a pass bet and the probability of winning a don't pass bet. Which is the better bet? As the number of trials increases, to what do the probabilities converge?</w:t>
       </w:r>
     </w:p>
     <w:p>
@@ -1032,21 +957,12 @@
           <w:szCs w:val="20"/>
         </w:rPr>
       </w:pPr>
-      <w:proofErr w:type="gramStart"/>
-      <w:r>
-        <w:rPr>
-          <w:sz w:val="20"/>
-          <w:szCs w:val="20"/>
-        </w:rPr>
-        <w:t>Retirement and Social Security.</w:t>
-      </w:r>
-      <w:proofErr w:type="gramEnd"/>
-      <w:r>
-        <w:rPr>
-          <w:sz w:val="20"/>
-          <w:szCs w:val="20"/>
-        </w:rPr>
-        <w:t xml:space="preserve"> Should US citizens build their own retirement through 401Ks or use the current Social Security program?  Build models to be able to compare these systems and provide decisions that can help someone to plan a better retirement.</w:t>
+      <w:r>
+        <w:rPr>
+          <w:sz w:val="20"/>
+          <w:szCs w:val="20"/>
+        </w:rPr>
+        <w:t>Retirement and Social Security. Should US citizens build their own retirement through 401Ks or use the current Social Security program?  Build models to be able to compare these systems and provide decisions that can help someone to plan a better retirement.</w:t>
       </w:r>
     </w:p>
     <w:p>
@@ -1228,23 +1144,7 @@
           <w:sz w:val="20"/>
           <w:szCs w:val="20"/>
         </w:rPr>
-        <w:t xml:space="preserve">• Medical costs over a </w:t>
-      </w:r>
-      <w:proofErr w:type="gramStart"/>
-      <w:r>
-        <w:rPr>
-          <w:sz w:val="20"/>
-          <w:szCs w:val="20"/>
-        </w:rPr>
-        <w:t>20 year</w:t>
-      </w:r>
-      <w:proofErr w:type="gramEnd"/>
-      <w:r>
-        <w:rPr>
-          <w:sz w:val="20"/>
-          <w:szCs w:val="20"/>
-        </w:rPr>
-        <w:t xml:space="preserve"> period for a couple over 65 is $215,000.</w:t>
+        <w:t>• Medical costs over a 20 year period for a couple over 65 is $215,000.</w:t>
       </w:r>
     </w:p>
     <w:p>
@@ -1295,23 +1195,7 @@
           <w:sz w:val="20"/>
           <w:szCs w:val="20"/>
         </w:rPr>
-        <w:t xml:space="preserve">From the statistics gathered, </w:t>
-      </w:r>
-      <w:proofErr w:type="gramStart"/>
-      <w:r>
-        <w:rPr>
-          <w:sz w:val="20"/>
-          <w:szCs w:val="20"/>
-        </w:rPr>
-        <w:t>a large portion of Americans are</w:t>
-      </w:r>
-      <w:proofErr w:type="gramEnd"/>
-      <w:r>
-        <w:rPr>
-          <w:sz w:val="20"/>
-          <w:szCs w:val="20"/>
-        </w:rPr>
-        <w:t xml:space="preserve"> not saving enough for retirement. For those that do plan for retirement, there are a variety of ways to save and consider for retirement.</w:t>
+        <w:t>From the statistics gathered, a large portion of Americans are not saving enough for retirement. For those that do plan for retirement, there are a variety of ways to save and consider for retirement.</w:t>
       </w:r>
     </w:p>
     <w:p>
@@ -1382,23 +1266,7 @@
           <w:sz w:val="20"/>
           <w:szCs w:val="20"/>
         </w:rPr>
-        <w:t xml:space="preserve">• </w:t>
-      </w:r>
-      <w:proofErr w:type="gramStart"/>
-      <w:r>
-        <w:rPr>
-          <w:sz w:val="20"/>
-          <w:szCs w:val="20"/>
-        </w:rPr>
-        <w:t>The</w:t>
-      </w:r>
-      <w:proofErr w:type="gramEnd"/>
-      <w:r>
-        <w:rPr>
-          <w:sz w:val="20"/>
-          <w:szCs w:val="20"/>
-        </w:rPr>
-        <w:t xml:space="preserve"> trust fund is supplied by Social Security Taxes that are involuntarily levied.</w:t>
+        <w:t>• The trust fund is supplied by Social Security Taxes that are involuntarily levied.</w:t>
       </w:r>
     </w:p>
     <w:p>
@@ -1449,23 +1317,7 @@
           <w:sz w:val="20"/>
           <w:szCs w:val="20"/>
         </w:rPr>
-        <w:t xml:space="preserve">• </w:t>
-      </w:r>
-      <w:proofErr w:type="gramStart"/>
-      <w:r>
-        <w:rPr>
-          <w:sz w:val="20"/>
-          <w:szCs w:val="20"/>
-        </w:rPr>
-        <w:t>There</w:t>
-      </w:r>
-      <w:proofErr w:type="gramEnd"/>
-      <w:r>
-        <w:rPr>
-          <w:sz w:val="20"/>
-          <w:szCs w:val="20"/>
-        </w:rPr>
-        <w:t xml:space="preserve"> is also a maximum taxable earnings, currently at $113,700 for 2013. </w:t>
+        <w:t xml:space="preserve">• There is also a maximum taxable earnings, currently at $113,700 for 2013. </w:t>
       </w:r>
     </w:p>
     <w:p>
@@ -1631,23 +1483,7 @@
           <w:sz w:val="20"/>
           <w:szCs w:val="20"/>
         </w:rPr>
-        <w:t xml:space="preserve">• </w:t>
-      </w:r>
-      <w:proofErr w:type="gramStart"/>
-      <w:r>
-        <w:rPr>
-          <w:sz w:val="20"/>
-          <w:szCs w:val="20"/>
-        </w:rPr>
-        <w:t>First</w:t>
-      </w:r>
-      <w:proofErr w:type="gramEnd"/>
-      <w:r>
-        <w:rPr>
-          <w:sz w:val="20"/>
-          <w:szCs w:val="20"/>
-        </w:rPr>
-        <w:t xml:space="preserve"> established in 1978, it allows taxpayers to defer taxes on income for retirement.</w:t>
+        <w:t>• First established in 1978, it allows taxpayers to defer taxes on income for retirement.</w:t>
       </w:r>
     </w:p>
     <w:p>
@@ -1681,23 +1517,7 @@
           <w:sz w:val="20"/>
           <w:szCs w:val="20"/>
         </w:rPr>
-        <w:t xml:space="preserve">• </w:t>
-      </w:r>
-      <w:proofErr w:type="gramStart"/>
-      <w:r>
-        <w:rPr>
-          <w:sz w:val="20"/>
-          <w:szCs w:val="20"/>
-        </w:rPr>
-        <w:t>The</w:t>
-      </w:r>
-      <w:proofErr w:type="gramEnd"/>
-      <w:r>
-        <w:rPr>
-          <w:sz w:val="20"/>
-          <w:szCs w:val="20"/>
-        </w:rPr>
-        <w:t xml:space="preserve"> maximum amount that can be contributed is currently $17,500.</w:t>
+        <w:t>• The maximum amount that can be contributed is currently $17,500.</w:t>
       </w:r>
     </w:p>
     <w:p>
@@ -1765,23 +1585,7 @@
           <w:sz w:val="20"/>
           <w:szCs w:val="20"/>
         </w:rPr>
-        <w:t xml:space="preserve">• </w:t>
-      </w:r>
-      <w:proofErr w:type="gramStart"/>
-      <w:r>
-        <w:rPr>
-          <w:sz w:val="20"/>
-          <w:szCs w:val="20"/>
-        </w:rPr>
-        <w:t>There</w:t>
-      </w:r>
-      <w:proofErr w:type="gramEnd"/>
-      <w:r>
-        <w:rPr>
-          <w:sz w:val="20"/>
-          <w:szCs w:val="20"/>
-        </w:rPr>
-        <w:t xml:space="preserve"> is a required minimum distribution (RMD) starting at 70.5 years or start retirement.</w:t>
+        <w:t>• There is a required minimum distribution (RMD) starting at 70.5 years or start retirement.</w:t>
       </w:r>
     </w:p>
     <w:p>
@@ -1869,56 +1673,24 @@
           <w:sz w:val="20"/>
           <w:szCs w:val="20"/>
         </w:rPr>
-        <w:t xml:space="preserve">• Since SSA is funded by payroll </w:t>
-      </w:r>
-      <w:proofErr w:type="gramStart"/>
-      <w:r>
-        <w:rPr>
-          <w:sz w:val="20"/>
-          <w:szCs w:val="20"/>
-        </w:rPr>
-        <w:t>taxes,</w:t>
-      </w:r>
-      <w:proofErr w:type="gramEnd"/>
-      <w:r>
-        <w:rPr>
-          <w:sz w:val="20"/>
-          <w:szCs w:val="20"/>
-        </w:rPr>
-        <w:t xml:space="preserve"> contribution is automatically taken care by the government.</w:t>
-      </w:r>
-    </w:p>
-    <w:p>
-      <w:pPr>
-        <w:spacing w:after="120"/>
-        <w:jc w:val="both"/>
-        <w:rPr>
-          <w:sz w:val="20"/>
-          <w:szCs w:val="20"/>
-        </w:rPr>
-      </w:pPr>
-      <w:r>
-        <w:rPr>
-          <w:sz w:val="20"/>
-          <w:szCs w:val="20"/>
-        </w:rPr>
-        <w:t xml:space="preserve">• </w:t>
-      </w:r>
-      <w:proofErr w:type="gramStart"/>
-      <w:r>
-        <w:rPr>
-          <w:sz w:val="20"/>
-          <w:szCs w:val="20"/>
-        </w:rPr>
-        <w:t>There</w:t>
-      </w:r>
-      <w:proofErr w:type="gramEnd"/>
-      <w:r>
-        <w:rPr>
-          <w:sz w:val="20"/>
-          <w:szCs w:val="20"/>
-        </w:rPr>
-        <w:t xml:space="preserve"> is a projected shortfall of the trust fund in 2037. However, increasing payroll taxes and benefit reductions would alleviate this concern.</w:t>
+        <w:t>• Since SSA is funded by payroll taxes, contribution is automatically taken care by the government.</w:t>
+      </w:r>
+    </w:p>
+    <w:p>
+      <w:pPr>
+        <w:spacing w:after="120"/>
+        <w:jc w:val="both"/>
+        <w:rPr>
+          <w:sz w:val="20"/>
+          <w:szCs w:val="20"/>
+        </w:rPr>
+      </w:pPr>
+      <w:r>
+        <w:rPr>
+          <w:sz w:val="20"/>
+          <w:szCs w:val="20"/>
+        </w:rPr>
+        <w:t>• There is a projected shortfall of the trust fund in 2037. However, increasing payroll taxes and benefit reductions would alleviate this concern.</w:t>
       </w:r>
     </w:p>
     <w:p>
@@ -1952,56 +1724,24 @@
           <w:sz w:val="20"/>
           <w:szCs w:val="20"/>
         </w:rPr>
-        <w:t xml:space="preserve">• </w:t>
-      </w:r>
-      <w:proofErr w:type="gramStart"/>
-      <w:r>
-        <w:rPr>
-          <w:sz w:val="20"/>
-          <w:szCs w:val="20"/>
-        </w:rPr>
-        <w:t>Since</w:t>
-      </w:r>
-      <w:proofErr w:type="gramEnd"/>
-      <w:r>
-        <w:rPr>
-          <w:sz w:val="20"/>
-          <w:szCs w:val="20"/>
-        </w:rPr>
-        <w:t xml:space="preserve"> a larger portion of one's income can be contributed to a 401K, it should be the main source of income for those with access to it.</w:t>
-      </w:r>
-    </w:p>
-    <w:p>
-      <w:pPr>
-        <w:spacing w:after="120"/>
-        <w:jc w:val="both"/>
-        <w:rPr>
-          <w:sz w:val="20"/>
-          <w:szCs w:val="20"/>
-        </w:rPr>
-      </w:pPr>
-      <w:r>
-        <w:rPr>
-          <w:sz w:val="20"/>
-          <w:szCs w:val="20"/>
-        </w:rPr>
-        <w:t xml:space="preserve">• </w:t>
-      </w:r>
-      <w:proofErr w:type="gramStart"/>
-      <w:r>
-        <w:rPr>
-          <w:sz w:val="20"/>
-          <w:szCs w:val="20"/>
-        </w:rPr>
-        <w:t>The</w:t>
-      </w:r>
-      <w:proofErr w:type="gramEnd"/>
-      <w:r>
-        <w:rPr>
-          <w:sz w:val="20"/>
-          <w:szCs w:val="20"/>
-        </w:rPr>
-        <w:t xml:space="preserve"> returns of a 401K plan is dependent on the investment choices made.</w:t>
+        <w:t>• Since a larger portion of one's income can be contributed to a 401K, it should be the main source of income for those with access to it.</w:t>
+      </w:r>
+    </w:p>
+    <w:p>
+      <w:pPr>
+        <w:spacing w:after="120"/>
+        <w:jc w:val="both"/>
+        <w:rPr>
+          <w:sz w:val="20"/>
+          <w:szCs w:val="20"/>
+        </w:rPr>
+      </w:pPr>
+      <w:r>
+        <w:rPr>
+          <w:sz w:val="20"/>
+          <w:szCs w:val="20"/>
+        </w:rPr>
+        <w:t>• The returns of a 401K plan is dependent on the investment choices made.</w:t>
       </w:r>
     </w:p>
     <w:p>
@@ -2096,23 +1836,7 @@
           <w:sz w:val="20"/>
           <w:szCs w:val="20"/>
         </w:rPr>
-        <w:t xml:space="preserve">Data will also need to be collected </w:t>
-      </w:r>
-      <w:proofErr w:type="gramStart"/>
-      <w:r>
-        <w:rPr>
-          <w:sz w:val="20"/>
-          <w:szCs w:val="20"/>
-        </w:rPr>
-        <w:t>for 401K return information</w:t>
-      </w:r>
-      <w:proofErr w:type="gramEnd"/>
-      <w:r>
-        <w:rPr>
-          <w:sz w:val="20"/>
-          <w:szCs w:val="20"/>
-        </w:rPr>
-        <w:t>. Return rates for various investment profiles will be needed. The amount that can be withdrawn upon retirement and length of payouts will be required to compare both systems.</w:t>
+        <w:t>Data will also need to be collected for 401K return information. Return rates for various investment profiles will be needed. The amount that can be withdrawn upon retirement and length of payouts will be required to compare both systems.</w:t>
       </w:r>
     </w:p>
     <w:p>
@@ -2194,45 +1918,7 @@
           <w:szCs w:val="20"/>
           <w:shd w:val="clear" w:color="auto" w:fill="FFFF00"/>
         </w:rPr>
-        <w:t xml:space="preserve">Decision Theory can be used to determine the investment profile for a 401K account. The optimization criterion of interest would be </w:t>
-      </w:r>
-      <w:proofErr w:type="spellStart"/>
-      <w:r>
-        <w:rPr>
-          <w:sz w:val="20"/>
-          <w:szCs w:val="20"/>
-          <w:shd w:val="clear" w:color="auto" w:fill="FFFF00"/>
-        </w:rPr>
-        <w:t>Maximin</w:t>
-      </w:r>
-      <w:proofErr w:type="spellEnd"/>
-      <w:r>
-        <w:rPr>
-          <w:sz w:val="20"/>
-          <w:szCs w:val="20"/>
-          <w:shd w:val="clear" w:color="auto" w:fill="FFFF00"/>
-        </w:rPr>
-        <w:t xml:space="preserve"> Criterion for a modest return and lowest risk in a retirement account. However, the alternative criterion Expected Value, Coefficient of optimism, and </w:t>
-      </w:r>
-      <w:proofErr w:type="spellStart"/>
-      <w:proofErr w:type="gramStart"/>
-      <w:r>
-        <w:rPr>
-          <w:sz w:val="20"/>
-          <w:szCs w:val="20"/>
-          <w:shd w:val="clear" w:color="auto" w:fill="FFFF00"/>
-        </w:rPr>
-        <w:t>Minimax</w:t>
-      </w:r>
-      <w:proofErr w:type="spellEnd"/>
-      <w:proofErr w:type="gramEnd"/>
-      <w:r>
-        <w:rPr>
-          <w:sz w:val="20"/>
-          <w:szCs w:val="20"/>
-          <w:shd w:val="clear" w:color="auto" w:fill="FFFF00"/>
-        </w:rPr>
-        <w:t xml:space="preserve"> regret will also be considered.</w:t>
+        <w:t>Decision Theory can be used to determine the investment profile for a 401K account. The optimization criterion of interest would be Maximin Criterion for a modest return and lowest risk in a retirement account. However, the alternative criterion Expected Value, Coefficient of optimism, and Minimax regret will also be considered.</w:t>
       </w:r>
     </w:p>
     <w:p>
@@ -2292,20 +1978,241 @@
     </w:p>
     <w:p>
       <w:pPr>
-        <w:keepNext/>
-        <w:spacing w:after="120"/>
-        <w:jc w:val="both"/>
-        <w:rPr>
-          <w:shd w:val="clear" w:color="auto" w:fill="FFFF00"/>
-        </w:rPr>
-      </w:pPr>
-    </w:p>
-    <w:p>
-      <w:pPr>
-        <w:spacing w:after="120"/>
-        <w:jc w:val="both"/>
-        <w:rPr>
-          <w:shd w:val="clear" w:color="auto" w:fill="FFFF00"/>
+        <w:spacing w:after="120"/>
+        <w:jc w:val="both"/>
+        <w:rPr>
+          <w:sz w:val="20"/>
+          <w:szCs w:val="20"/>
+        </w:rPr>
+      </w:pPr>
+    </w:p>
+    <w:p>
+      <w:pPr>
+        <w:spacing w:after="120"/>
+        <w:jc w:val="both"/>
+        <w:rPr>
+          <w:sz w:val="20"/>
+          <w:szCs w:val="20"/>
+        </w:rPr>
+      </w:pPr>
+    </w:p>
+    <w:p>
+      <w:pPr>
+        <w:spacing w:after="120"/>
+        <w:jc w:val="both"/>
+        <w:rPr>
+          <w:sz w:val="20"/>
+          <w:szCs w:val="20"/>
+        </w:rPr>
+      </w:pPr>
+    </w:p>
+    <w:p>
+      <w:pPr>
+        <w:spacing w:after="120"/>
+        <w:jc w:val="both"/>
+        <w:rPr>
+          <w:sz w:val="20"/>
+          <w:szCs w:val="20"/>
+        </w:rPr>
+      </w:pPr>
+    </w:p>
+    <w:p>
+      <w:pPr>
+        <w:spacing w:after="120"/>
+        <w:jc w:val="both"/>
+        <w:rPr>
+          <w:sz w:val="20"/>
+          <w:szCs w:val="20"/>
+        </w:rPr>
+      </w:pPr>
+    </w:p>
+    <w:p>
+      <w:pPr>
+        <w:spacing w:after="120"/>
+        <w:jc w:val="both"/>
+        <w:rPr>
+          <w:sz w:val="20"/>
+          <w:szCs w:val="20"/>
+        </w:rPr>
+      </w:pPr>
+    </w:p>
+    <w:p>
+      <w:pPr>
+        <w:spacing w:after="120"/>
+        <w:jc w:val="both"/>
+        <w:rPr>
+          <w:sz w:val="20"/>
+          <w:szCs w:val="20"/>
+        </w:rPr>
+      </w:pPr>
+    </w:p>
+    <w:p>
+      <w:pPr>
+        <w:spacing w:after="120"/>
+        <w:jc w:val="both"/>
+        <w:rPr>
+          <w:sz w:val="20"/>
+          <w:szCs w:val="20"/>
+        </w:rPr>
+      </w:pPr>
+    </w:p>
+    <w:p>
+      <w:pPr>
+        <w:spacing w:after="120"/>
+        <w:jc w:val="both"/>
+        <w:rPr>
+          <w:sz w:val="20"/>
+          <w:szCs w:val="20"/>
+        </w:rPr>
+      </w:pPr>
+    </w:p>
+    <w:p>
+      <w:pPr>
+        <w:spacing w:after="120"/>
+        <w:jc w:val="both"/>
+        <w:rPr>
+          <w:sz w:val="20"/>
+          <w:szCs w:val="20"/>
+        </w:rPr>
+      </w:pPr>
+    </w:p>
+    <w:p>
+      <w:pPr>
+        <w:spacing w:after="120"/>
+        <w:jc w:val="both"/>
+        <w:rPr>
+          <w:sz w:val="20"/>
+          <w:szCs w:val="20"/>
+        </w:rPr>
+      </w:pPr>
+    </w:p>
+    <w:p>
+      <w:pPr>
+        <w:spacing w:after="120"/>
+        <w:jc w:val="both"/>
+        <w:rPr>
+          <w:sz w:val="20"/>
+          <w:szCs w:val="20"/>
+        </w:rPr>
+      </w:pPr>
+    </w:p>
+    <w:p>
+      <w:pPr>
+        <w:spacing w:after="120"/>
+        <w:jc w:val="both"/>
+        <w:rPr>
+          <w:sz w:val="20"/>
+          <w:szCs w:val="20"/>
+        </w:rPr>
+      </w:pPr>
+    </w:p>
+    <w:p>
+      <w:pPr>
+        <w:spacing w:after="120"/>
+        <w:jc w:val="both"/>
+        <w:rPr>
+          <w:sz w:val="20"/>
+          <w:szCs w:val="20"/>
+        </w:rPr>
+      </w:pPr>
+    </w:p>
+    <w:p>
+      <w:pPr>
+        <w:spacing w:after="120"/>
+        <w:jc w:val="both"/>
+        <w:rPr>
+          <w:sz w:val="20"/>
+          <w:szCs w:val="20"/>
+        </w:rPr>
+      </w:pPr>
+    </w:p>
+    <w:p>
+      <w:pPr>
+        <w:spacing w:after="120"/>
+        <w:jc w:val="both"/>
+        <w:rPr>
+          <w:sz w:val="20"/>
+          <w:szCs w:val="20"/>
+        </w:rPr>
+      </w:pPr>
+    </w:p>
+    <w:p>
+      <w:pPr>
+        <w:spacing w:after="120"/>
+        <w:jc w:val="both"/>
+        <w:rPr>
+          <w:sz w:val="20"/>
+          <w:szCs w:val="20"/>
+        </w:rPr>
+      </w:pPr>
+    </w:p>
+    <w:p>
+      <w:pPr>
+        <w:spacing w:after="120"/>
+        <w:jc w:val="both"/>
+        <w:rPr>
+          <w:sz w:val="20"/>
+          <w:szCs w:val="20"/>
+        </w:rPr>
+      </w:pPr>
+    </w:p>
+    <w:p>
+      <w:pPr>
+        <w:spacing w:after="120"/>
+        <w:jc w:val="both"/>
+        <w:rPr>
+          <w:sz w:val="20"/>
+          <w:szCs w:val="20"/>
+        </w:rPr>
+      </w:pPr>
+    </w:p>
+    <w:p>
+      <w:pPr>
+        <w:spacing w:after="120"/>
+        <w:jc w:val="both"/>
+        <w:rPr>
+          <w:sz w:val="20"/>
+          <w:szCs w:val="20"/>
+        </w:rPr>
+      </w:pPr>
+    </w:p>
+    <w:p>
+      <w:pPr>
+        <w:spacing w:after="120"/>
+        <w:jc w:val="both"/>
+        <w:rPr>
+          <w:sz w:val="20"/>
+          <w:szCs w:val="20"/>
+        </w:rPr>
+      </w:pPr>
+    </w:p>
+    <w:p>
+      <w:pPr>
+        <w:spacing w:after="120"/>
+        <w:jc w:val="both"/>
+        <w:rPr>
+          <w:sz w:val="20"/>
+          <w:szCs w:val="20"/>
+        </w:rPr>
+      </w:pPr>
+    </w:p>
+    <w:p>
+      <w:pPr>
+        <w:spacing w:after="120"/>
+        <w:jc w:val="both"/>
+        <w:rPr>
+          <w:sz w:val="20"/>
+          <w:szCs w:val="20"/>
+        </w:rPr>
+      </w:pPr>
+    </w:p>
+    <w:p>
+      <w:pPr>
+        <w:spacing w:after="120"/>
+        <w:jc w:val="both"/>
+        <w:rPr>
+          <w:sz w:val="20"/>
+          <w:szCs w:val="20"/>
         </w:rPr>
       </w:pPr>
     </w:p>
@@ -2412,13 +2319,25 @@
     </w:p>
     <w:p>
       <w:pPr>
-        <w:spacing w:after="120"/>
-        <w:jc w:val="both"/>
-        <w:rPr>
-          <w:sz w:val="20"/>
-          <w:szCs w:val="20"/>
-        </w:rPr>
-      </w:pPr>
+        <w:pStyle w:val="ListParagraph"/>
+        <w:numPr>
+          <w:ilvl w:val="0"/>
+          <w:numId w:val="2"/>
+        </w:numPr>
+        <w:spacing w:after="120"/>
+        <w:jc w:val="both"/>
+        <w:rPr>
+          <w:sz w:val="20"/>
+          <w:szCs w:val="20"/>
+        </w:rPr>
+      </w:pPr>
+      <w:r>
+        <w:rPr>
+          <w:sz w:val="20"/>
+          <w:szCs w:val="20"/>
+        </w:rPr>
+        <w:t>401k Rate of Growth is 7% compounded until start of withdrawal.</w:t>
+      </w:r>
     </w:p>
     <w:p>
       <w:pPr>
@@ -3605,6 +3524,7 @@
       </w:pPr>
       <w:r>
         <w:rPr>
+          <w:noProof/>
           <w:sz w:val="20"/>
           <w:szCs w:val="20"/>
         </w:rPr>
@@ -3662,11 +3582,23 @@
         <w:spacing w:after="120"/>
         <w:jc w:val="both"/>
         <w:rPr>
+          <w:b/>
           <w:sz w:val="20"/>
           <w:szCs w:val="20"/>
           <w:shd w:val="clear" w:color="auto" w:fill="FFFF00"/>
         </w:rPr>
       </w:pPr>
+    </w:p>
+    <w:p>
+      <w:pPr>
+        <w:spacing w:after="120"/>
+        <w:jc w:val="both"/>
+        <w:rPr>
+          <w:sz w:val="20"/>
+          <w:szCs w:val="20"/>
+          <w:shd w:val="clear" w:color="auto" w:fill="FFFF00"/>
+        </w:rPr>
+      </w:pPr>
       <w:r>
         <w:rPr>
           <w:b/>
@@ -3723,6 +3655,16 @@
           <w:szCs w:val="20"/>
         </w:rPr>
       </w:pPr>
+    </w:p>
+    <w:p>
+      <w:pPr>
+        <w:spacing w:after="120"/>
+        <w:jc w:val="both"/>
+        <w:rPr>
+          <w:sz w:val="20"/>
+          <w:szCs w:val="20"/>
+        </w:rPr>
+      </w:pPr>
       <w:r>
         <w:rPr>
           <w:b/>
@@ -3770,23 +3712,28 @@
           <w:sz w:val="20"/>
           <w:szCs w:val="20"/>
         </w:rPr>
-        <w:t>(</w:t>
-      </w:r>
-      <w:proofErr w:type="gramStart"/>
-      <w:r>
-        <w:rPr>
-          <w:sz w:val="20"/>
-          <w:szCs w:val="20"/>
-        </w:rPr>
-        <w:t>when</w:t>
-      </w:r>
-      <w:proofErr w:type="gramEnd"/>
-      <w:r>
-        <w:rPr>
-          <w:sz w:val="20"/>
-          <w:szCs w:val="20"/>
-        </w:rPr>
-        <w:t xml:space="preserve"> starting withdrawal of 401k at the age of 62)</w:t>
+        <w:t>(When starting 401k withdrawal</w:t>
+      </w:r>
+      <w:r>
+        <w:rPr>
+          <w:sz w:val="20"/>
+          <w:szCs w:val="20"/>
+        </w:rPr>
+        <w:t xml:space="preserve"> at the age of 62</w:t>
+      </w:r>
+      <w:r>
+        <w:rPr>
+          <w:sz w:val="20"/>
+          <w:szCs w:val="20"/>
+        </w:rPr>
+        <w:t>.</w:t>
+      </w:r>
+      <w:r>
+        <w:rPr>
+          <w:sz w:val="20"/>
+          <w:szCs w:val="20"/>
+        </w:rPr>
+        <w:t>)</w:t>
       </w:r>
     </w:p>
     <w:tbl>
@@ -4904,6 +4851,7 @@
       </w:pPr>
       <w:r>
         <w:rPr>
+          <w:noProof/>
           <w:sz w:val="20"/>
           <w:szCs w:val="20"/>
         </w:rPr>
@@ -4926,6 +4874,1183 @@
       <w:pPr>
         <w:spacing w:after="120"/>
         <w:jc w:val="both"/>
+        <w:rPr>
+          <w:sz w:val="20"/>
+          <w:szCs w:val="20"/>
+        </w:rPr>
+      </w:pPr>
+    </w:p>
+    <w:p>
+      <w:pPr>
+        <w:spacing w:after="120"/>
+        <w:jc w:val="both"/>
+        <w:rPr>
+          <w:sz w:val="20"/>
+          <w:szCs w:val="20"/>
+        </w:rPr>
+      </w:pPr>
+      <w:r>
+        <w:rPr>
+          <w:sz w:val="20"/>
+          <w:szCs w:val="20"/>
+        </w:rPr>
+        <w:t xml:space="preserve">Combined Income From SSA Benefits and 401k Withdrawals </w:t>
+      </w:r>
+    </w:p>
+    <w:p>
+      <w:pPr>
+        <w:spacing w:after="120"/>
+        <w:jc w:val="both"/>
+        <w:rPr>
+          <w:sz w:val="20"/>
+          <w:szCs w:val="20"/>
+        </w:rPr>
+      </w:pPr>
+      <w:r>
+        <w:rPr>
+          <w:sz w:val="20"/>
+          <w:szCs w:val="20"/>
+        </w:rPr>
+        <w:t>(When starting 401k withdrawal at the same time as SSA withdrawal.)</w:t>
+      </w:r>
+    </w:p>
+    <w:tbl>
+      <w:tblPr>
+        <w:tblW w:w="6000" w:type="dxa"/>
+        <w:tblInd w:w="94" w:type="dxa"/>
+        <w:tblLook w:val="0000"/>
+      </w:tblPr>
+      <w:tblGrid>
+        <w:gridCol w:w="1500"/>
+        <w:gridCol w:w="3000"/>
+        <w:gridCol w:w="1500"/>
+      </w:tblGrid>
+      <w:tr>
+        <w:trPr>
+          <w:trHeight w:val="300"/>
+        </w:trPr>
+        <w:tc>
+          <w:tcPr>
+            <w:tcW w:w="1500" w:type="dxa"/>
+            <w:tcBorders>
+              <w:top w:val="single" w:sz="8" w:space="0" w:color="FFFFFF"/>
+              <w:left w:val="single" w:sz="8" w:space="0" w:color="FFFFFF"/>
+              <w:bottom w:val="single" w:sz="12" w:space="0" w:color="FFFFFF"/>
+              <w:right w:val="single" w:sz="8" w:space="0" w:color="FFFFFF"/>
+            </w:tcBorders>
+            <w:shd w:val="clear" w:color="auto" w:fill="FEA746"/>
+          </w:tcPr>
+          <w:p>
+            <w:pPr>
+              <w:suppressAutoHyphens w:val="0"/>
+              <w:spacing w:after="0"/>
+              <w:jc w:val="both"/>
+              <w:rPr>
+                <w:b/>
+                <w:bCs/>
+                <w:color w:val="000000"/>
+                <w:sz w:val="20"/>
+                <w:szCs w:val="20"/>
+              </w:rPr>
+            </w:pPr>
+            <w:r>
+              <w:rPr>
+                <w:b/>
+                <w:bCs/>
+                <w:color w:val="000000"/>
+                <w:sz w:val="20"/>
+                <w:szCs w:val="20"/>
+              </w:rPr>
+              <w:t>Age</w:t>
+            </w:r>
+          </w:p>
+        </w:tc>
+        <w:tc>
+          <w:tcPr>
+            <w:tcW w:w="3000" w:type="dxa"/>
+            <w:tcBorders>
+              <w:top w:val="nil"/>
+              <w:left w:val="single" w:sz="8" w:space="0" w:color="FFFFFF"/>
+              <w:bottom w:val="nil"/>
+              <w:right w:val="single" w:sz="8" w:space="0" w:color="FFFFFF"/>
+            </w:tcBorders>
+            <w:shd w:val="clear" w:color="auto" w:fill="FEA746"/>
+          </w:tcPr>
+          <w:p>
+            <w:pPr>
+              <w:suppressAutoHyphens w:val="0"/>
+              <w:spacing w:after="0"/>
+              <w:jc w:val="both"/>
+              <w:rPr>
+                <w:b/>
+                <w:bCs/>
+                <w:color w:val="000000"/>
+                <w:sz w:val="20"/>
+                <w:szCs w:val="20"/>
+              </w:rPr>
+            </w:pPr>
+            <w:r>
+              <w:rPr>
+                <w:b/>
+                <w:bCs/>
+                <w:color w:val="000000"/>
+                <w:sz w:val="20"/>
+                <w:szCs w:val="20"/>
+              </w:rPr>
+              <w:t>Monthly</w:t>
+            </w:r>
+          </w:p>
+          <w:p>
+            <w:pPr>
+              <w:suppressAutoHyphens w:val="0"/>
+              <w:spacing w:after="0"/>
+              <w:jc w:val="both"/>
+              <w:rPr>
+                <w:b/>
+                <w:bCs/>
+                <w:color w:val="000000"/>
+                <w:sz w:val="20"/>
+                <w:szCs w:val="20"/>
+              </w:rPr>
+            </w:pPr>
+            <w:r>
+              <w:rPr>
+                <w:b/>
+                <w:bCs/>
+                <w:color w:val="000000"/>
+                <w:sz w:val="20"/>
+                <w:szCs w:val="20"/>
+              </w:rPr>
+              <w:t>Payout</w:t>
+            </w:r>
+          </w:p>
+        </w:tc>
+        <w:tc>
+          <w:tcPr>
+            <w:tcW w:w="1500" w:type="dxa"/>
+            <w:tcBorders>
+              <w:top w:val="nil"/>
+              <w:left w:val="single" w:sz="8" w:space="0" w:color="FFFFFF"/>
+              <w:bottom w:val="single" w:sz="8" w:space="0" w:color="FFFFFF"/>
+              <w:right w:val="single" w:sz="8" w:space="0" w:color="FFFFFF"/>
+            </w:tcBorders>
+            <w:shd w:val="clear" w:color="auto" w:fill="FEA746"/>
+          </w:tcPr>
+          <w:p>
+            <w:pPr>
+              <w:suppressAutoHyphens w:val="0"/>
+              <w:spacing w:after="0"/>
+              <w:jc w:val="both"/>
+              <w:rPr>
+                <w:b/>
+                <w:bCs/>
+                <w:color w:val="000000"/>
+                <w:sz w:val="20"/>
+                <w:szCs w:val="20"/>
+              </w:rPr>
+            </w:pPr>
+            <w:r>
+              <w:rPr>
+                <w:b/>
+                <w:bCs/>
+                <w:color w:val="000000"/>
+                <w:sz w:val="20"/>
+                <w:szCs w:val="20"/>
+              </w:rPr>
+              <w:t>Total (k)</w:t>
+            </w:r>
+          </w:p>
+        </w:tc>
+      </w:tr>
+      <w:tr>
+        <w:trPr>
+          <w:trHeight w:val="320"/>
+        </w:trPr>
+        <w:tc>
+          <w:tcPr>
+            <w:tcW w:w="1500" w:type="dxa"/>
+            <w:tcBorders>
+              <w:top w:val="single" w:sz="8" w:space="0" w:color="FFFFFF"/>
+              <w:left w:val="nil"/>
+              <w:bottom w:val="single" w:sz="12" w:space="0" w:color="FFFFFF"/>
+              <w:right w:val="single" w:sz="8" w:space="0" w:color="FFFFFF"/>
+            </w:tcBorders>
+            <w:shd w:val="clear" w:color="auto" w:fill="FEA746"/>
+          </w:tcPr>
+          <w:p>
+            <w:pPr>
+              <w:suppressAutoHyphens w:val="0"/>
+              <w:spacing w:after="0"/>
+              <w:jc w:val="both"/>
+              <w:rPr>
+                <w:b/>
+                <w:bCs/>
+                <w:color w:val="000000"/>
+                <w:sz w:val="20"/>
+                <w:szCs w:val="20"/>
+              </w:rPr>
+            </w:pPr>
+            <w:r>
+              <w:rPr>
+                <w:b/>
+                <w:bCs/>
+                <w:color w:val="000000"/>
+                <w:sz w:val="20"/>
+                <w:szCs w:val="20"/>
+              </w:rPr>
+              <w:t>62</w:t>
+            </w:r>
+          </w:p>
+        </w:tc>
+        <w:tc>
+          <w:tcPr>
+            <w:tcW w:w="3000" w:type="dxa"/>
+            <w:tcBorders>
+              <w:top w:val="single" w:sz="12" w:space="0" w:color="FFFFFF"/>
+              <w:left w:val="single" w:sz="8" w:space="0" w:color="FFFFFF"/>
+              <w:bottom w:val="single" w:sz="8" w:space="0" w:color="FFFFFF"/>
+              <w:right w:val="single" w:sz="8" w:space="0" w:color="FFFFFF"/>
+            </w:tcBorders>
+            <w:shd w:val="clear" w:color="auto" w:fill="CCFFCC"/>
+          </w:tcPr>
+          <w:p>
+            <w:pPr>
+              <w:suppressAutoHyphens w:val="0"/>
+              <w:spacing w:after="0"/>
+              <w:jc w:val="both"/>
+              <w:rPr>
+                <w:color w:val="000000"/>
+                <w:sz w:val="20"/>
+                <w:szCs w:val="20"/>
+              </w:rPr>
+            </w:pPr>
+            <w:r>
+              <w:rPr>
+                <w:color w:val="000000"/>
+                <w:sz w:val="20"/>
+                <w:szCs w:val="20"/>
+              </w:rPr>
+              <w:t>3826</w:t>
+            </w:r>
+          </w:p>
+        </w:tc>
+        <w:tc>
+          <w:tcPr>
+            <w:tcW w:w="1500" w:type="dxa"/>
+            <w:tcBorders>
+              <w:top w:val="nil"/>
+              <w:left w:val="nil"/>
+              <w:bottom w:val="single" w:sz="8" w:space="0" w:color="FFFFFF"/>
+              <w:right w:val="single" w:sz="8" w:space="0" w:color="FFFFFF"/>
+            </w:tcBorders>
+            <w:shd w:val="clear" w:color="auto" w:fill="FFFFFF"/>
+          </w:tcPr>
+          <w:p>
+            <w:pPr>
+              <w:suppressAutoHyphens w:val="0"/>
+              <w:spacing w:after="0"/>
+              <w:jc w:val="both"/>
+              <w:rPr>
+                <w:color w:val="000000"/>
+                <w:sz w:val="20"/>
+                <w:szCs w:val="20"/>
+              </w:rPr>
+            </w:pPr>
+            <w:r>
+              <w:rPr>
+                <w:color w:val="000000"/>
+                <w:sz w:val="20"/>
+                <w:szCs w:val="20"/>
+              </w:rPr>
+              <w:t>3924</w:t>
+            </w:r>
+          </w:p>
+        </w:tc>
+      </w:tr>
+      <w:tr>
+        <w:trPr>
+          <w:trHeight w:val="320"/>
+        </w:trPr>
+        <w:tc>
+          <w:tcPr>
+            <w:tcW w:w="1500" w:type="dxa"/>
+            <w:tcBorders>
+              <w:top w:val="single" w:sz="8" w:space="0" w:color="FFFFFF"/>
+              <w:left w:val="nil"/>
+              <w:bottom w:val="single" w:sz="12" w:space="0" w:color="FFFFFF"/>
+              <w:right w:val="single" w:sz="8" w:space="0" w:color="FFFFFF"/>
+            </w:tcBorders>
+            <w:shd w:val="clear" w:color="auto" w:fill="FEA746"/>
+          </w:tcPr>
+          <w:p>
+            <w:pPr>
+              <w:suppressAutoHyphens w:val="0"/>
+              <w:spacing w:after="0"/>
+              <w:jc w:val="both"/>
+              <w:rPr>
+                <w:b/>
+                <w:bCs/>
+                <w:color w:val="000000"/>
+                <w:sz w:val="20"/>
+                <w:szCs w:val="20"/>
+              </w:rPr>
+            </w:pPr>
+            <w:r>
+              <w:rPr>
+                <w:b/>
+                <w:bCs/>
+                <w:color w:val="000000"/>
+                <w:sz w:val="20"/>
+                <w:szCs w:val="20"/>
+              </w:rPr>
+              <w:t>63</w:t>
+            </w:r>
+          </w:p>
+        </w:tc>
+        <w:tc>
+          <w:tcPr>
+            <w:tcW w:w="3000" w:type="dxa"/>
+            <w:tcBorders>
+              <w:top w:val="single" w:sz="12" w:space="0" w:color="FFFFFF"/>
+              <w:left w:val="single" w:sz="8" w:space="0" w:color="FFFFFF"/>
+              <w:bottom w:val="single" w:sz="8" w:space="0" w:color="FFFFFF"/>
+              <w:right w:val="single" w:sz="8" w:space="0" w:color="FFFFFF"/>
+            </w:tcBorders>
+            <w:shd w:val="clear" w:color="auto" w:fill="CCFFCC"/>
+          </w:tcPr>
+          <w:p>
+            <w:pPr>
+              <w:suppressAutoHyphens w:val="0"/>
+              <w:spacing w:after="0"/>
+              <w:jc w:val="both"/>
+              <w:rPr>
+                <w:color w:val="000000"/>
+                <w:sz w:val="20"/>
+                <w:szCs w:val="20"/>
+              </w:rPr>
+            </w:pPr>
+            <w:r>
+              <w:rPr>
+                <w:color w:val="000000"/>
+                <w:sz w:val="20"/>
+                <w:szCs w:val="20"/>
+              </w:rPr>
+              <w:t>3835</w:t>
+            </w:r>
+          </w:p>
+        </w:tc>
+        <w:tc>
+          <w:tcPr>
+            <w:tcW w:w="1500" w:type="dxa"/>
+            <w:tcBorders>
+              <w:top w:val="nil"/>
+              <w:left w:val="nil"/>
+              <w:bottom w:val="single" w:sz="8" w:space="0" w:color="FFFFFF"/>
+              <w:right w:val="single" w:sz="8" w:space="0" w:color="FFFFFF"/>
+            </w:tcBorders>
+            <w:shd w:val="clear" w:color="auto" w:fill="FFFFFF"/>
+          </w:tcPr>
+          <w:p>
+            <w:pPr>
+              <w:suppressAutoHyphens w:val="0"/>
+              <w:spacing w:after="0"/>
+              <w:jc w:val="both"/>
+              <w:rPr>
+                <w:color w:val="000000"/>
+                <w:sz w:val="20"/>
+                <w:szCs w:val="20"/>
+              </w:rPr>
+            </w:pPr>
+            <w:r>
+              <w:rPr>
+                <w:color w:val="000000"/>
+                <w:sz w:val="20"/>
+                <w:szCs w:val="20"/>
+              </w:rPr>
+              <w:t>3932</w:t>
+            </w:r>
+          </w:p>
+        </w:tc>
+      </w:tr>
+      <w:tr>
+        <w:trPr>
+          <w:trHeight w:val="320"/>
+        </w:trPr>
+        <w:tc>
+          <w:tcPr>
+            <w:tcW w:w="1500" w:type="dxa"/>
+            <w:tcBorders>
+              <w:top w:val="single" w:sz="8" w:space="0" w:color="FFFFFF"/>
+              <w:left w:val="nil"/>
+              <w:bottom w:val="single" w:sz="12" w:space="0" w:color="FFFFFF"/>
+              <w:right w:val="single" w:sz="8" w:space="0" w:color="FFFFFF"/>
+            </w:tcBorders>
+            <w:shd w:val="clear" w:color="auto" w:fill="FEA746"/>
+          </w:tcPr>
+          <w:p>
+            <w:pPr>
+              <w:suppressAutoHyphens w:val="0"/>
+              <w:spacing w:after="0"/>
+              <w:jc w:val="both"/>
+              <w:rPr>
+                <w:b/>
+                <w:bCs/>
+                <w:color w:val="000000"/>
+                <w:sz w:val="20"/>
+                <w:szCs w:val="20"/>
+              </w:rPr>
+            </w:pPr>
+            <w:r>
+              <w:rPr>
+                <w:b/>
+                <w:bCs/>
+                <w:color w:val="000000"/>
+                <w:sz w:val="20"/>
+                <w:szCs w:val="20"/>
+              </w:rPr>
+              <w:t>64</w:t>
+            </w:r>
+          </w:p>
+        </w:tc>
+        <w:tc>
+          <w:tcPr>
+            <w:tcW w:w="3000" w:type="dxa"/>
+            <w:tcBorders>
+              <w:top w:val="single" w:sz="12" w:space="0" w:color="FFFFFF"/>
+              <w:left w:val="single" w:sz="8" w:space="0" w:color="FFFFFF"/>
+              <w:bottom w:val="single" w:sz="8" w:space="0" w:color="FFFFFF"/>
+              <w:right w:val="single" w:sz="8" w:space="0" w:color="FFFFFF"/>
+            </w:tcBorders>
+            <w:shd w:val="clear" w:color="auto" w:fill="CCFFCC"/>
+          </w:tcPr>
+          <w:p>
+            <w:pPr>
+              <w:suppressAutoHyphens w:val="0"/>
+              <w:spacing w:after="0"/>
+              <w:jc w:val="both"/>
+              <w:rPr>
+                <w:color w:val="000000"/>
+                <w:sz w:val="20"/>
+                <w:szCs w:val="20"/>
+              </w:rPr>
+            </w:pPr>
+            <w:r>
+              <w:rPr>
+                <w:color w:val="000000"/>
+                <w:sz w:val="20"/>
+                <w:szCs w:val="20"/>
+              </w:rPr>
+              <w:t>3841</w:t>
+            </w:r>
+          </w:p>
+        </w:tc>
+        <w:tc>
+          <w:tcPr>
+            <w:tcW w:w="1500" w:type="dxa"/>
+            <w:tcBorders>
+              <w:top w:val="nil"/>
+              <w:left w:val="nil"/>
+              <w:bottom w:val="single" w:sz="8" w:space="0" w:color="FFFFFF"/>
+              <w:right w:val="single" w:sz="8" w:space="0" w:color="FFFFFF"/>
+            </w:tcBorders>
+            <w:shd w:val="clear" w:color="auto" w:fill="FFFFFF"/>
+          </w:tcPr>
+          <w:p>
+            <w:pPr>
+              <w:suppressAutoHyphens w:val="0"/>
+              <w:spacing w:after="0"/>
+              <w:jc w:val="both"/>
+              <w:rPr>
+                <w:color w:val="000000"/>
+                <w:sz w:val="20"/>
+                <w:szCs w:val="20"/>
+              </w:rPr>
+            </w:pPr>
+            <w:r>
+              <w:rPr>
+                <w:color w:val="000000"/>
+                <w:sz w:val="20"/>
+                <w:szCs w:val="20"/>
+              </w:rPr>
+              <w:t>3938</w:t>
+            </w:r>
+          </w:p>
+        </w:tc>
+      </w:tr>
+      <w:tr>
+        <w:trPr>
+          <w:trHeight w:val="320"/>
+        </w:trPr>
+        <w:tc>
+          <w:tcPr>
+            <w:tcW w:w="1500" w:type="dxa"/>
+            <w:tcBorders>
+              <w:top w:val="single" w:sz="8" w:space="0" w:color="FFFFFF"/>
+              <w:left w:val="nil"/>
+              <w:bottom w:val="single" w:sz="12" w:space="0" w:color="FFFFFF"/>
+              <w:right w:val="single" w:sz="8" w:space="0" w:color="FFFFFF"/>
+            </w:tcBorders>
+            <w:shd w:val="clear" w:color="auto" w:fill="FEA746"/>
+          </w:tcPr>
+          <w:p>
+            <w:pPr>
+              <w:suppressAutoHyphens w:val="0"/>
+              <w:spacing w:after="0"/>
+              <w:jc w:val="both"/>
+              <w:rPr>
+                <w:b/>
+                <w:bCs/>
+                <w:color w:val="000000"/>
+                <w:sz w:val="20"/>
+                <w:szCs w:val="20"/>
+              </w:rPr>
+            </w:pPr>
+            <w:r>
+              <w:rPr>
+                <w:b/>
+                <w:bCs/>
+                <w:color w:val="000000"/>
+                <w:sz w:val="20"/>
+                <w:szCs w:val="20"/>
+              </w:rPr>
+              <w:t>65</w:t>
+            </w:r>
+          </w:p>
+        </w:tc>
+        <w:tc>
+          <w:tcPr>
+            <w:tcW w:w="3000" w:type="dxa"/>
+            <w:tcBorders>
+              <w:top w:val="single" w:sz="12" w:space="0" w:color="FFFFFF"/>
+              <w:left w:val="single" w:sz="8" w:space="0" w:color="FFFFFF"/>
+              <w:bottom w:val="single" w:sz="8" w:space="0" w:color="FFFFFF"/>
+              <w:right w:val="single" w:sz="8" w:space="0" w:color="FFFFFF"/>
+            </w:tcBorders>
+            <w:shd w:val="clear" w:color="auto" w:fill="CCFFCC"/>
+          </w:tcPr>
+          <w:p>
+            <w:pPr>
+              <w:suppressAutoHyphens w:val="0"/>
+              <w:spacing w:after="0"/>
+              <w:jc w:val="both"/>
+              <w:rPr>
+                <w:color w:val="000000"/>
+                <w:sz w:val="20"/>
+                <w:szCs w:val="20"/>
+              </w:rPr>
+            </w:pPr>
+            <w:r>
+              <w:rPr>
+                <w:color w:val="000000"/>
+                <w:sz w:val="20"/>
+                <w:szCs w:val="20"/>
+              </w:rPr>
+              <w:t>3851</w:t>
+            </w:r>
+          </w:p>
+        </w:tc>
+        <w:tc>
+          <w:tcPr>
+            <w:tcW w:w="1500" w:type="dxa"/>
+            <w:tcBorders>
+              <w:top w:val="nil"/>
+              <w:left w:val="nil"/>
+              <w:bottom w:val="single" w:sz="8" w:space="0" w:color="FFFFFF"/>
+              <w:right w:val="single" w:sz="8" w:space="0" w:color="FFFFFF"/>
+            </w:tcBorders>
+            <w:shd w:val="clear" w:color="auto" w:fill="FFFFFF"/>
+          </w:tcPr>
+          <w:p>
+            <w:pPr>
+              <w:suppressAutoHyphens w:val="0"/>
+              <w:spacing w:after="0"/>
+              <w:jc w:val="both"/>
+              <w:rPr>
+                <w:color w:val="000000"/>
+                <w:sz w:val="20"/>
+                <w:szCs w:val="20"/>
+              </w:rPr>
+            </w:pPr>
+            <w:r>
+              <w:rPr>
+                <w:color w:val="000000"/>
+                <w:sz w:val="20"/>
+                <w:szCs w:val="20"/>
+              </w:rPr>
+              <w:t>3948</w:t>
+            </w:r>
+          </w:p>
+        </w:tc>
+      </w:tr>
+      <w:tr>
+        <w:trPr>
+          <w:trHeight w:val="320"/>
+        </w:trPr>
+        <w:tc>
+          <w:tcPr>
+            <w:tcW w:w="1500" w:type="dxa"/>
+            <w:tcBorders>
+              <w:top w:val="single" w:sz="8" w:space="0" w:color="FFFFFF"/>
+              <w:left w:val="nil"/>
+              <w:bottom w:val="single" w:sz="12" w:space="0" w:color="FFFFFF"/>
+              <w:right w:val="single" w:sz="8" w:space="0" w:color="FFFFFF"/>
+            </w:tcBorders>
+            <w:shd w:val="clear" w:color="auto" w:fill="FEA746"/>
+          </w:tcPr>
+          <w:p>
+            <w:pPr>
+              <w:suppressAutoHyphens w:val="0"/>
+              <w:spacing w:after="0"/>
+              <w:jc w:val="both"/>
+              <w:rPr>
+                <w:b/>
+                <w:bCs/>
+                <w:color w:val="000000"/>
+                <w:sz w:val="20"/>
+                <w:szCs w:val="20"/>
+              </w:rPr>
+            </w:pPr>
+            <w:r>
+              <w:rPr>
+                <w:b/>
+                <w:bCs/>
+                <w:color w:val="000000"/>
+                <w:sz w:val="20"/>
+                <w:szCs w:val="20"/>
+              </w:rPr>
+              <w:t>66</w:t>
+            </w:r>
+          </w:p>
+        </w:tc>
+        <w:tc>
+          <w:tcPr>
+            <w:tcW w:w="3000" w:type="dxa"/>
+            <w:tcBorders>
+              <w:top w:val="single" w:sz="12" w:space="0" w:color="FFFFFF"/>
+              <w:left w:val="single" w:sz="8" w:space="0" w:color="FFFFFF"/>
+              <w:bottom w:val="single" w:sz="8" w:space="0" w:color="FFFFFF"/>
+              <w:right w:val="single" w:sz="8" w:space="0" w:color="FFFFFF"/>
+            </w:tcBorders>
+            <w:shd w:val="clear" w:color="auto" w:fill="CCFFCC"/>
+          </w:tcPr>
+          <w:p>
+            <w:pPr>
+              <w:suppressAutoHyphens w:val="0"/>
+              <w:spacing w:after="0"/>
+              <w:jc w:val="both"/>
+              <w:rPr>
+                <w:color w:val="000000"/>
+                <w:sz w:val="20"/>
+                <w:szCs w:val="20"/>
+              </w:rPr>
+            </w:pPr>
+            <w:r>
+              <w:rPr>
+                <w:color w:val="000000"/>
+                <w:sz w:val="20"/>
+                <w:szCs w:val="20"/>
+              </w:rPr>
+              <w:t>3859</w:t>
+            </w:r>
+          </w:p>
+        </w:tc>
+        <w:tc>
+          <w:tcPr>
+            <w:tcW w:w="1500" w:type="dxa"/>
+            <w:tcBorders>
+              <w:top w:val="nil"/>
+              <w:left w:val="nil"/>
+              <w:bottom w:val="single" w:sz="8" w:space="0" w:color="FFFFFF"/>
+              <w:right w:val="single" w:sz="8" w:space="0" w:color="FFFFFF"/>
+            </w:tcBorders>
+            <w:shd w:val="clear" w:color="auto" w:fill="FFFFFF"/>
+          </w:tcPr>
+          <w:p>
+            <w:pPr>
+              <w:suppressAutoHyphens w:val="0"/>
+              <w:spacing w:after="0"/>
+              <w:jc w:val="both"/>
+              <w:rPr>
+                <w:color w:val="000000"/>
+                <w:sz w:val="20"/>
+                <w:szCs w:val="20"/>
+              </w:rPr>
+            </w:pPr>
+            <w:r>
+              <w:rPr>
+                <w:color w:val="000000"/>
+                <w:sz w:val="20"/>
+                <w:szCs w:val="20"/>
+              </w:rPr>
+              <w:t>3957</w:t>
+            </w:r>
+          </w:p>
+        </w:tc>
+      </w:tr>
+      <w:tr>
+        <w:trPr>
+          <w:trHeight w:val="320"/>
+        </w:trPr>
+        <w:tc>
+          <w:tcPr>
+            <w:tcW w:w="1500" w:type="dxa"/>
+            <w:tcBorders>
+              <w:top w:val="single" w:sz="8" w:space="0" w:color="FFFFFF"/>
+              <w:left w:val="nil"/>
+              <w:bottom w:val="single" w:sz="12" w:space="0" w:color="FFFFFF"/>
+              <w:right w:val="single" w:sz="8" w:space="0" w:color="FFFFFF"/>
+            </w:tcBorders>
+            <w:shd w:val="clear" w:color="auto" w:fill="FEA746"/>
+          </w:tcPr>
+          <w:p>
+            <w:pPr>
+              <w:suppressAutoHyphens w:val="0"/>
+              <w:spacing w:after="0"/>
+              <w:jc w:val="both"/>
+              <w:rPr>
+                <w:b/>
+                <w:bCs/>
+                <w:color w:val="000000"/>
+                <w:sz w:val="20"/>
+                <w:szCs w:val="20"/>
+              </w:rPr>
+            </w:pPr>
+            <w:r>
+              <w:rPr>
+                <w:b/>
+                <w:bCs/>
+                <w:color w:val="000000"/>
+                <w:sz w:val="20"/>
+                <w:szCs w:val="20"/>
+              </w:rPr>
+              <w:t>67</w:t>
+            </w:r>
+          </w:p>
+        </w:tc>
+        <w:tc>
+          <w:tcPr>
+            <w:tcW w:w="3000" w:type="dxa"/>
+            <w:tcBorders>
+              <w:top w:val="single" w:sz="12" w:space="0" w:color="FFFFFF"/>
+              <w:left w:val="nil"/>
+              <w:bottom w:val="single" w:sz="8" w:space="0" w:color="FFFFFF"/>
+              <w:right w:val="single" w:sz="8" w:space="0" w:color="FFFFFF"/>
+            </w:tcBorders>
+            <w:shd w:val="clear" w:color="auto" w:fill="CCFFCC"/>
+          </w:tcPr>
+          <w:p>
+            <w:pPr>
+              <w:suppressAutoHyphens w:val="0"/>
+              <w:spacing w:after="0"/>
+              <w:jc w:val="both"/>
+              <w:rPr>
+                <w:color w:val="000000"/>
+                <w:sz w:val="20"/>
+                <w:szCs w:val="20"/>
+              </w:rPr>
+            </w:pPr>
+            <w:r>
+              <w:rPr>
+                <w:color w:val="000000"/>
+                <w:sz w:val="20"/>
+                <w:szCs w:val="20"/>
+              </w:rPr>
+              <w:t>3864</w:t>
+            </w:r>
+          </w:p>
+        </w:tc>
+        <w:tc>
+          <w:tcPr>
+            <w:tcW w:w="1500" w:type="dxa"/>
+            <w:tcBorders>
+              <w:top w:val="nil"/>
+              <w:left w:val="nil"/>
+              <w:bottom w:val="single" w:sz="8" w:space="0" w:color="FFFFFF"/>
+              <w:right w:val="single" w:sz="8" w:space="0" w:color="FFFFFF"/>
+            </w:tcBorders>
+            <w:shd w:val="clear" w:color="auto" w:fill="FFFFFF"/>
+          </w:tcPr>
+          <w:p>
+            <w:pPr>
+              <w:suppressAutoHyphens w:val="0"/>
+              <w:spacing w:after="0"/>
+              <w:jc w:val="both"/>
+              <w:rPr>
+                <w:color w:val="000000"/>
+                <w:sz w:val="20"/>
+                <w:szCs w:val="20"/>
+              </w:rPr>
+            </w:pPr>
+            <w:r>
+              <w:rPr>
+                <w:color w:val="000000"/>
+                <w:sz w:val="20"/>
+                <w:szCs w:val="20"/>
+              </w:rPr>
+              <w:t>3963</w:t>
+            </w:r>
+          </w:p>
+        </w:tc>
+      </w:tr>
+      <w:tr>
+        <w:trPr>
+          <w:trHeight w:val="320"/>
+        </w:trPr>
+        <w:tc>
+          <w:tcPr>
+            <w:tcW w:w="1500" w:type="dxa"/>
+            <w:tcBorders>
+              <w:top w:val="single" w:sz="8" w:space="0" w:color="FFFFFF"/>
+              <w:left w:val="nil"/>
+              <w:bottom w:val="single" w:sz="12" w:space="0" w:color="FFFFFF"/>
+              <w:right w:val="single" w:sz="8" w:space="0" w:color="FFFFFF"/>
+            </w:tcBorders>
+            <w:shd w:val="clear" w:color="auto" w:fill="FEA746"/>
+          </w:tcPr>
+          <w:p>
+            <w:pPr>
+              <w:suppressAutoHyphens w:val="0"/>
+              <w:spacing w:after="0"/>
+              <w:jc w:val="both"/>
+              <w:rPr>
+                <w:b/>
+                <w:bCs/>
+                <w:color w:val="000000"/>
+                <w:sz w:val="20"/>
+                <w:szCs w:val="20"/>
+              </w:rPr>
+            </w:pPr>
+            <w:r>
+              <w:rPr>
+                <w:b/>
+                <w:bCs/>
+                <w:color w:val="000000"/>
+                <w:sz w:val="20"/>
+                <w:szCs w:val="20"/>
+              </w:rPr>
+              <w:t>68</w:t>
+            </w:r>
+          </w:p>
+        </w:tc>
+        <w:tc>
+          <w:tcPr>
+            <w:tcW w:w="3000" w:type="dxa"/>
+            <w:tcBorders>
+              <w:top w:val="single" w:sz="12" w:space="0" w:color="FFFFFF"/>
+              <w:left w:val="single" w:sz="8" w:space="0" w:color="FFFFFF"/>
+              <w:bottom w:val="single" w:sz="8" w:space="0" w:color="FFFFFF"/>
+              <w:right w:val="single" w:sz="8" w:space="0" w:color="FFFFFF"/>
+            </w:tcBorders>
+            <w:shd w:val="clear" w:color="auto" w:fill="CCFFCC"/>
+          </w:tcPr>
+          <w:p>
+            <w:pPr>
+              <w:suppressAutoHyphens w:val="0"/>
+              <w:spacing w:after="0"/>
+              <w:jc w:val="both"/>
+              <w:rPr>
+                <w:color w:val="000000"/>
+                <w:sz w:val="20"/>
+                <w:szCs w:val="20"/>
+              </w:rPr>
+            </w:pPr>
+            <w:r>
+              <w:rPr>
+                <w:color w:val="000000"/>
+                <w:sz w:val="20"/>
+                <w:szCs w:val="20"/>
+              </w:rPr>
+              <w:t>3872</w:t>
+            </w:r>
+          </w:p>
+        </w:tc>
+        <w:tc>
+          <w:tcPr>
+            <w:tcW w:w="1500" w:type="dxa"/>
+            <w:tcBorders>
+              <w:top w:val="nil"/>
+              <w:left w:val="nil"/>
+              <w:bottom w:val="single" w:sz="8" w:space="0" w:color="FFFFFF"/>
+              <w:right w:val="single" w:sz="8" w:space="0" w:color="FFFFFF"/>
+            </w:tcBorders>
+            <w:shd w:val="clear" w:color="auto" w:fill="FFFFFF"/>
+          </w:tcPr>
+          <w:p>
+            <w:pPr>
+              <w:suppressAutoHyphens w:val="0"/>
+              <w:spacing w:after="0"/>
+              <w:jc w:val="both"/>
+              <w:rPr>
+                <w:color w:val="000000"/>
+                <w:sz w:val="20"/>
+                <w:szCs w:val="20"/>
+              </w:rPr>
+            </w:pPr>
+            <w:r>
+              <w:rPr>
+                <w:color w:val="000000"/>
+                <w:sz w:val="20"/>
+                <w:szCs w:val="20"/>
+              </w:rPr>
+              <w:t>3970</w:t>
+            </w:r>
+          </w:p>
+        </w:tc>
+      </w:tr>
+      <w:tr>
+        <w:trPr>
+          <w:trHeight w:val="320"/>
+        </w:trPr>
+        <w:tc>
+          <w:tcPr>
+            <w:tcW w:w="1500" w:type="dxa"/>
+            <w:tcBorders>
+              <w:top w:val="single" w:sz="8" w:space="0" w:color="FFFFFF"/>
+              <w:left w:val="nil"/>
+              <w:bottom w:val="single" w:sz="12" w:space="0" w:color="FFFFFF"/>
+              <w:right w:val="single" w:sz="8" w:space="0" w:color="FFFFFF"/>
+            </w:tcBorders>
+            <w:shd w:val="clear" w:color="auto" w:fill="FEA746"/>
+          </w:tcPr>
+          <w:p>
+            <w:pPr>
+              <w:suppressAutoHyphens w:val="0"/>
+              <w:spacing w:after="0"/>
+              <w:jc w:val="both"/>
+              <w:rPr>
+                <w:b/>
+                <w:bCs/>
+                <w:color w:val="000000"/>
+                <w:sz w:val="20"/>
+                <w:szCs w:val="20"/>
+              </w:rPr>
+            </w:pPr>
+            <w:r>
+              <w:rPr>
+                <w:b/>
+                <w:bCs/>
+                <w:color w:val="000000"/>
+                <w:sz w:val="20"/>
+                <w:szCs w:val="20"/>
+              </w:rPr>
+              <w:t>69</w:t>
+            </w:r>
+          </w:p>
+        </w:tc>
+        <w:tc>
+          <w:tcPr>
+            <w:tcW w:w="3000" w:type="dxa"/>
+            <w:tcBorders>
+              <w:top w:val="single" w:sz="12" w:space="0" w:color="FFFFFF"/>
+              <w:left w:val="single" w:sz="8" w:space="0" w:color="FFFFFF"/>
+              <w:bottom w:val="single" w:sz="8" w:space="0" w:color="FFFFFF"/>
+              <w:right w:val="single" w:sz="8" w:space="0" w:color="FFFFFF"/>
+            </w:tcBorders>
+            <w:shd w:val="clear" w:color="auto" w:fill="CCFFCC"/>
+          </w:tcPr>
+          <w:p>
+            <w:pPr>
+              <w:suppressAutoHyphens w:val="0"/>
+              <w:spacing w:after="0"/>
+              <w:jc w:val="both"/>
+              <w:rPr>
+                <w:color w:val="000000"/>
+                <w:sz w:val="20"/>
+                <w:szCs w:val="20"/>
+              </w:rPr>
+            </w:pPr>
+            <w:r>
+              <w:rPr>
+                <w:color w:val="000000"/>
+                <w:sz w:val="20"/>
+                <w:szCs w:val="20"/>
+              </w:rPr>
+              <w:t>3876</w:t>
+            </w:r>
+          </w:p>
+        </w:tc>
+        <w:tc>
+          <w:tcPr>
+            <w:tcW w:w="1500" w:type="dxa"/>
+            <w:tcBorders>
+              <w:top w:val="nil"/>
+              <w:left w:val="nil"/>
+              <w:bottom w:val="single" w:sz="8" w:space="0" w:color="FFFFFF"/>
+              <w:right w:val="single" w:sz="8" w:space="0" w:color="FFFFFF"/>
+            </w:tcBorders>
+            <w:shd w:val="clear" w:color="auto" w:fill="FFFFFF"/>
+          </w:tcPr>
+          <w:p>
+            <w:pPr>
+              <w:suppressAutoHyphens w:val="0"/>
+              <w:spacing w:after="0"/>
+              <w:jc w:val="both"/>
+              <w:rPr>
+                <w:color w:val="000000"/>
+                <w:sz w:val="20"/>
+                <w:szCs w:val="20"/>
+              </w:rPr>
+            </w:pPr>
+            <w:r>
+              <w:rPr>
+                <w:color w:val="000000"/>
+                <w:sz w:val="20"/>
+                <w:szCs w:val="20"/>
+              </w:rPr>
+              <w:t>3975</w:t>
+            </w:r>
+          </w:p>
+        </w:tc>
+      </w:tr>
+      <w:tr>
+        <w:trPr>
+          <w:trHeight w:val="320"/>
+        </w:trPr>
+        <w:tc>
+          <w:tcPr>
+            <w:tcW w:w="1500" w:type="dxa"/>
+            <w:tcBorders>
+              <w:top w:val="single" w:sz="8" w:space="0" w:color="FFFFFF"/>
+              <w:left w:val="nil"/>
+              <w:bottom w:val="single" w:sz="12" w:space="0" w:color="FFFFFF"/>
+              <w:right w:val="single" w:sz="8" w:space="0" w:color="FFFFFF"/>
+            </w:tcBorders>
+            <w:shd w:val="clear" w:color="auto" w:fill="FEA746"/>
+          </w:tcPr>
+          <w:p>
+            <w:pPr>
+              <w:suppressAutoHyphens w:val="0"/>
+              <w:spacing w:after="0"/>
+              <w:jc w:val="both"/>
+              <w:rPr>
+                <w:b/>
+                <w:bCs/>
+                <w:color w:val="000000"/>
+                <w:sz w:val="20"/>
+                <w:szCs w:val="20"/>
+              </w:rPr>
+            </w:pPr>
+            <w:r>
+              <w:rPr>
+                <w:b/>
+                <w:bCs/>
+                <w:color w:val="000000"/>
+                <w:sz w:val="20"/>
+                <w:szCs w:val="20"/>
+              </w:rPr>
+              <w:t>70</w:t>
+            </w:r>
+          </w:p>
+        </w:tc>
+        <w:tc>
+          <w:tcPr>
+            <w:tcW w:w="3000" w:type="dxa"/>
+            <w:tcBorders>
+              <w:top w:val="single" w:sz="12" w:space="0" w:color="FFFFFF"/>
+              <w:left w:val="single" w:sz="8" w:space="0" w:color="FFFFFF"/>
+              <w:bottom w:val="single" w:sz="8" w:space="0" w:color="FFFFFF"/>
+              <w:right w:val="single" w:sz="8" w:space="0" w:color="FFFFFF"/>
+            </w:tcBorders>
+            <w:shd w:val="clear" w:color="auto" w:fill="CCFFCC"/>
+          </w:tcPr>
+          <w:p>
+            <w:pPr>
+              <w:suppressAutoHyphens w:val="0"/>
+              <w:spacing w:after="0"/>
+              <w:jc w:val="both"/>
+              <w:rPr>
+                <w:color w:val="000000"/>
+                <w:sz w:val="20"/>
+                <w:szCs w:val="20"/>
+              </w:rPr>
+            </w:pPr>
+            <w:r>
+              <w:rPr>
+                <w:color w:val="000000"/>
+                <w:sz w:val="20"/>
+                <w:szCs w:val="20"/>
+              </w:rPr>
+              <w:t>3877</w:t>
+            </w:r>
+          </w:p>
+        </w:tc>
+        <w:tc>
+          <w:tcPr>
+            <w:tcW w:w="1500" w:type="dxa"/>
+            <w:tcBorders>
+              <w:top w:val="nil"/>
+              <w:left w:val="nil"/>
+              <w:bottom w:val="single" w:sz="8" w:space="0" w:color="FFFFFF"/>
+              <w:right w:val="single" w:sz="8" w:space="0" w:color="FFFFFF"/>
+            </w:tcBorders>
+            <w:shd w:val="clear" w:color="auto" w:fill="FFFFFF"/>
+          </w:tcPr>
+          <w:p>
+            <w:pPr>
+              <w:suppressAutoHyphens w:val="0"/>
+              <w:spacing w:after="0"/>
+              <w:jc w:val="both"/>
+              <w:rPr>
+                <w:color w:val="000000"/>
+                <w:sz w:val="20"/>
+                <w:szCs w:val="20"/>
+              </w:rPr>
+            </w:pPr>
+            <w:r>
+              <w:rPr>
+                <w:color w:val="000000"/>
+                <w:sz w:val="20"/>
+                <w:szCs w:val="20"/>
+              </w:rPr>
+              <w:t>3976</w:t>
+            </w:r>
+          </w:p>
+        </w:tc>
+      </w:tr>
+    </w:tbl>
+    <w:p>
+      <w:pPr>
+        <w:spacing w:after="120"/>
+        <w:jc w:val="both"/>
+        <w:rPr>
+          <w:sz w:val="20"/>
+          <w:szCs w:val="20"/>
+        </w:rPr>
+      </w:pPr>
+    </w:p>
+    <w:p>
+      <w:pPr>
+        <w:spacing w:after="120"/>
+        <w:jc w:val="both"/>
+      </w:pPr>
+      <w:r>
+        <w:rPr>
+          <w:noProof/>
+        </w:rPr>
+        <w:drawing>
+          <wp:inline distT="0" distB="0" distL="0" distR="0">
+            <wp:extent cx="5486400" cy="3657600"/>
+            <wp:effectExtent l="25400" t="25400" r="0" b="0"/>
+            <wp:docPr id="3" name="C 1"/>
+            <wp:cNvGraphicFramePr/>
+            <a:graphic xmlns:a="http://schemas.openxmlformats.org/drawingml/2006/main">
+              <a:graphicData uri="http://schemas.openxmlformats.org/drawingml/2006/chart">
+                <c:chart xmlns:c="http://schemas.openxmlformats.org/drawingml/2006/chart" xmlns:r="http://schemas.openxmlformats.org/officeDocument/2006/relationships" r:id="rId7"/>
+              </a:graphicData>
+            </a:graphic>
+          </wp:inline>
+        </w:drawing>
+      </w:r>
+    </w:p>
+    <w:p>
+      <w:pPr>
+        <w:spacing w:after="120"/>
+        <w:jc w:val="both"/>
+        <w:rPr>
+          <w:b/>
+          <w:sz w:val="20"/>
+          <w:szCs w:val="20"/>
+        </w:rPr>
       </w:pPr>
     </w:p>
     <w:p>
@@ -5046,23 +6171,7 @@
           <w:sz w:val="20"/>
           <w:szCs w:val="20"/>
         </w:rPr>
-        <w:t xml:space="preserve"> of the 401K </w:t>
-      </w:r>
-      <w:proofErr w:type="gramStart"/>
-      <w:r>
-        <w:rPr>
-          <w:sz w:val="20"/>
-          <w:szCs w:val="20"/>
-        </w:rPr>
-        <w:t>account</w:t>
-      </w:r>
-      <w:proofErr w:type="gramEnd"/>
-      <w:r>
-        <w:rPr>
-          <w:sz w:val="20"/>
-          <w:szCs w:val="20"/>
-        </w:rPr>
-        <w:t xml:space="preserve"> earlier, at the start or before retirement.</w:t>
+        <w:t xml:space="preserve"> of the 401K account earlier, at the start or before retirement.</w:t>
       </w:r>
     </w:p>
     <w:p>
@@ -5087,6 +6196,10 @@
       <w:pPr>
         <w:spacing w:after="120"/>
         <w:jc w:val="both"/>
+        <w:rPr>
+          <w:sz w:val="20"/>
+          <w:szCs w:val="20"/>
+        </w:rPr>
       </w:pPr>
     </w:p>
     <w:p>
@@ -5154,39 +6267,7 @@
           <w:sz w:val="20"/>
           <w:szCs w:val="20"/>
         </w:rPr>
-        <w:t xml:space="preserve">U.S. Census Bureau, </w:t>
-      </w:r>
-      <w:proofErr w:type="spellStart"/>
-      <w:r>
-        <w:rPr>
-          <w:sz w:val="20"/>
-          <w:szCs w:val="20"/>
-        </w:rPr>
-        <w:t>Saperston</w:t>
-      </w:r>
-      <w:proofErr w:type="spellEnd"/>
-      <w:r>
-        <w:rPr>
-          <w:sz w:val="20"/>
-          <w:szCs w:val="20"/>
-        </w:rPr>
-        <w:t xml:space="preserve"> Companies, </w:t>
-      </w:r>
-      <w:proofErr w:type="spellStart"/>
-      <w:r>
-        <w:rPr>
-          <w:sz w:val="20"/>
-          <w:szCs w:val="20"/>
-        </w:rPr>
-        <w:t>Bankrate</w:t>
-      </w:r>
-      <w:proofErr w:type="spellEnd"/>
-      <w:r>
-        <w:rPr>
-          <w:sz w:val="20"/>
-          <w:szCs w:val="20"/>
-        </w:rPr>
-        <w:t>; July 13, 2014</w:t>
+        <w:t>U.S. Census Bureau, Saperston Companies, Bankrate; July 13, 2014</w:t>
       </w:r>
     </w:p>
     <w:p>
@@ -5201,7 +6282,7 @@
           <w:rStyle w:val="InternetLink"/>
         </w:rPr>
       </w:pPr>
-      <w:hyperlink r:id="rId7">
+      <w:hyperlink r:id="rId8">
         <w:r>
           <w:rPr>
             <w:rStyle w:val="InternetLink"/>
@@ -5230,23 +6311,7 @@
           <w:sz w:val="20"/>
           <w:szCs w:val="20"/>
         </w:rPr>
-        <w:t xml:space="preserve">Life </w:t>
-      </w:r>
-      <w:proofErr w:type="spellStart"/>
-      <w:r>
-        <w:rPr>
-          <w:sz w:val="20"/>
-          <w:szCs w:val="20"/>
-        </w:rPr>
-        <w:t>Expectency</w:t>
-      </w:r>
-      <w:proofErr w:type="spellEnd"/>
-      <w:r>
-        <w:rPr>
-          <w:sz w:val="20"/>
-          <w:szCs w:val="20"/>
-        </w:rPr>
-        <w:t xml:space="preserve"> </w:t>
+        <w:t xml:space="preserve">Life Expectency </w:t>
       </w:r>
     </w:p>
     <w:p>
@@ -5408,7 +6473,7 @@
           <w:rStyle w:val="InternetLink"/>
         </w:rPr>
       </w:pPr>
-      <w:hyperlink r:id="rId8">
+      <w:hyperlink r:id="rId9">
         <w:r>
           <w:rPr>
             <w:rStyle w:val="InternetLink"/>
@@ -5458,23 +6523,7 @@
           <w:sz w:val="20"/>
           <w:szCs w:val="20"/>
         </w:rPr>
-        <w:t xml:space="preserve">The Simple Dollar; </w:t>
-      </w:r>
-      <w:proofErr w:type="spellStart"/>
-      <w:r>
-        <w:rPr>
-          <w:sz w:val="20"/>
-          <w:szCs w:val="20"/>
-        </w:rPr>
-        <w:t>Semptember</w:t>
-      </w:r>
-      <w:proofErr w:type="spellEnd"/>
-      <w:r>
-        <w:rPr>
-          <w:sz w:val="20"/>
-          <w:szCs w:val="20"/>
-        </w:rPr>
-        <w:t xml:space="preserve"> 12, 2014</w:t>
+        <w:t>The Simple Dollar; Semptember 12, 2014</w:t>
       </w:r>
     </w:p>
     <w:p>
@@ -5552,7 +6601,7 @@
           <w:rStyle w:val="InternetLink"/>
         </w:rPr>
       </w:pPr>
-      <w:hyperlink r:id="rId9">
+      <w:hyperlink r:id="rId10">
         <w:r>
           <w:rPr>
             <w:rStyle w:val="InternetLink"/>
@@ -6564,6 +7613,7 @@
   </w:style>
   <w:style w:type="character" w:default="1" w:styleId="DefaultParagraphFont">
     <w:name w:val="Default Paragraph Font"/>
+    <w:semiHidden/>
     <w:unhideWhenUsed/>
   </w:style>
   <w:style w:type="table" w:default="1" w:styleId="TableNormal">
@@ -6853,14 +7903,216 @@
               <a:defRPr/>
             </a:pPr>
             <a:r>
-              <a:rPr lang="en-US" dirty="0" smtClean="0"/>
-              <a:t>Contributing to 401k until</a:t>
+              <a:rPr lang="en-US" sz="1800" b="1" i="0" baseline="0"/>
+              <a:t>Combined SSA and 401k Monthly Payout</a:t>
             </a:r>
+          </a:p>
+        </c:rich>
+      </c:tx>
+      <c:layout/>
+    </c:title>
+    <c:plotArea>
+      <c:layout/>
+      <c:scatterChart>
+        <c:scatterStyle val="smoothMarker"/>
+        <c:ser>
+          <c:idx val="0"/>
+          <c:order val="0"/>
+          <c:tx>
+            <c:strRef>
+              <c:f>Sheet1!$B$1</c:f>
+              <c:strCache>
+                <c:ptCount val="1"/>
+                <c:pt idx="0">
+                  <c:v>Monthly Benefit</c:v>
+                </c:pt>
+              </c:strCache>
+            </c:strRef>
+          </c:tx>
+          <c:xVal>
+            <c:numRef>
+              <c:f>Sheet1!$A$2:$A$10</c:f>
+              <c:numCache>
+                <c:formatCode>General</c:formatCode>
+                <c:ptCount val="9"/>
+                <c:pt idx="0">
+                  <c:v>62.0</c:v>
+                </c:pt>
+                <c:pt idx="1">
+                  <c:v>63.0</c:v>
+                </c:pt>
+                <c:pt idx="2">
+                  <c:v>64.0</c:v>
+                </c:pt>
+                <c:pt idx="3">
+                  <c:v>65.0</c:v>
+                </c:pt>
+                <c:pt idx="4">
+                  <c:v>66.0</c:v>
+                </c:pt>
+                <c:pt idx="5">
+                  <c:v>67.0</c:v>
+                </c:pt>
+                <c:pt idx="6">
+                  <c:v>68.0</c:v>
+                </c:pt>
+                <c:pt idx="7">
+                  <c:v>69.0</c:v>
+                </c:pt>
+                <c:pt idx="8">
+                  <c:v>70.0</c:v>
+                </c:pt>
+              </c:numCache>
+            </c:numRef>
+          </c:xVal>
+          <c:yVal>
+            <c:numRef>
+              <c:f>Sheet1!$B$2:$B$10</c:f>
+              <c:numCache>
+                <c:formatCode>General</c:formatCode>
+                <c:ptCount val="9"/>
+                <c:pt idx="0">
+                  <c:v>3826.84</c:v>
+                </c:pt>
+                <c:pt idx="1">
+                  <c:v>3834.64</c:v>
+                </c:pt>
+                <c:pt idx="2">
+                  <c:v>3840.59</c:v>
+                </c:pt>
+                <c:pt idx="3">
+                  <c:v>3850.96</c:v>
+                </c:pt>
+                <c:pt idx="4">
+                  <c:v>3858.91</c:v>
+                </c:pt>
+                <c:pt idx="5">
+                  <c:v>3864.39</c:v>
+                </c:pt>
+                <c:pt idx="6">
+                  <c:v>3871.7</c:v>
+                </c:pt>
+                <c:pt idx="7">
+                  <c:v>3876.06</c:v>
+                </c:pt>
+                <c:pt idx="8">
+                  <c:v>3877.46</c:v>
+                </c:pt>
+              </c:numCache>
+            </c:numRef>
+          </c:yVal>
+          <c:smooth val="1"/>
+        </c:ser>
+        <c:axId val="436728648"/>
+        <c:axId val="497393640"/>
+      </c:scatterChart>
+      <c:valAx>
+        <c:axId val="436728648"/>
+        <c:scaling>
+          <c:orientation val="minMax"/>
+        </c:scaling>
+        <c:axPos val="b"/>
+        <c:title>
+          <c:tx>
+            <c:rich>
+              <a:bodyPr/>
+              <a:lstStyle/>
+              <a:p>
+                <a:pPr>
+                  <a:defRPr/>
+                </a:pPr>
+                <a:r>
+                  <a:rPr lang="en-US" sz="1800" b="1" i="0" baseline="0"/>
+                  <a:t>SSA Withdrawal Start Age</a:t>
+                </a:r>
+              </a:p>
+            </c:rich>
+          </c:tx>
+          <c:layout/>
+        </c:title>
+        <c:numFmt formatCode="General" sourceLinked="1"/>
+        <c:tickLblPos val="nextTo"/>
+        <c:crossAx val="497393640"/>
+        <c:crosses val="autoZero"/>
+        <c:crossBetween val="midCat"/>
+      </c:valAx>
+      <c:valAx>
+        <c:axId val="497393640"/>
+        <c:scaling>
+          <c:orientation val="minMax"/>
+          <c:min val="0.0"/>
+        </c:scaling>
+        <c:axPos val="l"/>
+        <c:majorGridlines/>
+        <c:title>
+          <c:tx>
+            <c:rich>
+              <a:bodyPr/>
+              <a:lstStyle/>
+              <a:p>
+                <a:pPr>
+                  <a:defRPr/>
+                </a:pPr>
+                <a:r>
+                  <a:rPr lang="en-US" dirty="0" smtClean="0"/>
+                  <a:t>Monthly Payout</a:t>
+                </a:r>
+                <a:endParaRPr lang="en-US" dirty="0"/>
+              </a:p>
+            </c:rich>
+          </c:tx>
+          <c:layout>
+            <c:manualLayout>
+              <c:xMode val="edge"/>
+              <c:yMode val="edge"/>
+              <c:x val="0.0273148148148148"/>
+              <c:y val="0.209742454068241"/>
+            </c:manualLayout>
+          </c:layout>
+        </c:title>
+        <c:numFmt formatCode="General" sourceLinked="1"/>
+        <c:tickLblPos val="nextTo"/>
+        <c:crossAx val="436728648"/>
+        <c:crosses val="autoZero"/>
+        <c:crossBetween val="midCat"/>
+      </c:valAx>
+    </c:plotArea>
+    <c:plotVisOnly val="1"/>
+  </c:chart>
+  <c:txPr>
+    <a:bodyPr/>
+    <a:lstStyle/>
+    <a:p>
+      <a:pPr>
+        <a:defRPr sz="1800"/>
+      </a:pPr>
+      <a:endParaRPr lang="en-US"/>
+    </a:p>
+  </c:txPr>
+  <c:externalData r:id="rId1"/>
+</c:chartSpace>
+</file>
+
+<file path=word/charts/chart2.xml><?xml version="1.0" encoding="utf-8"?>
+<c:chartSpace xmlns:c="http://schemas.openxmlformats.org/drawingml/2006/chart" xmlns:a="http://schemas.openxmlformats.org/drawingml/2006/main" xmlns:r="http://schemas.openxmlformats.org/officeDocument/2006/relationships">
+  <c:date1904 val="1"/>
+  <c:lang val="en-US"/>
+  <c:style val="38"/>
+  <c:chart>
+    <c:title>
+      <c:tx>
+        <c:rich>
+          <a:bodyPr/>
+          <a:lstStyle/>
+          <a:p>
+            <a:pPr>
+              <a:defRPr/>
+            </a:pPr>
             <a:r>
-              <a:rPr lang="en-US" baseline="0" dirty="0" smtClean="0"/>
-              <a:t> Start of SSA Withdrawals</a:t>
+              <a:rPr lang="en-US" sz="1800" b="1" i="0" baseline="0"/>
+              <a:t>Combined SSA and 401k Monthly Payout</a:t>
             </a:r>
-            <a:endParaRPr lang="en-US" dirty="0"/>
+            <a:endParaRPr lang="en-US"/>
           </a:p>
         </c:rich>
       </c:tx>
@@ -6958,11 +8210,11 @@
           </c:yVal>
           <c:smooth val="1"/>
         </c:ser>
-        <c:axId val="421845224"/>
-        <c:axId val="421851128"/>
+        <c:axId val="377599544"/>
+        <c:axId val="377707944"/>
       </c:scatterChart>
       <c:valAx>
-        <c:axId val="421845224"/>
+        <c:axId val="377599544"/>
         <c:scaling>
           <c:orientation val="minMax"/>
         </c:scaling>
@@ -6978,7 +8230,11 @@
                 </a:pPr>
                 <a:r>
                   <a:rPr lang="en-US" sz="1800" b="1" i="0" baseline="0" dirty="0" smtClean="0"/>
-                  <a:t>Start Age for SSA Withdrawal</a:t>
+                  <a:t>SSA Withdrawal </a:t>
+                </a:r>
+                <a:r>
+                  <a:rPr lang="en-US" sz="1800" b="1" i="0" u="none" strike="noStrike" baseline="0"/>
+                  <a:t>Start Age</a:t>
                 </a:r>
                 <a:endParaRPr lang="en-US" sz="1800" b="1" i="0" baseline="0" dirty="0"/>
               </a:p>
@@ -6988,12 +8244,12 @@
         </c:title>
         <c:numFmt formatCode="General" sourceLinked="1"/>
         <c:tickLblPos val="nextTo"/>
-        <c:crossAx val="421851128"/>
+        <c:crossAx val="377707944"/>
         <c:crosses val="autoZero"/>
         <c:crossBetween val="midCat"/>
       </c:valAx>
       <c:valAx>
-        <c:axId val="421851128"/>
+        <c:axId val="377707944"/>
         <c:scaling>
           <c:orientation val="minMax"/>
         </c:scaling>
@@ -7010,7 +8266,7 @@
                 </a:pPr>
                 <a:r>
                   <a:rPr lang="en-US" dirty="0" smtClean="0"/>
-                  <a:t>Combined Monthly Payout</a:t>
+                  <a:t>Monthly Payout</a:t>
                 </a:r>
                 <a:endParaRPr lang="en-US" dirty="0"/>
               </a:p>
@@ -7020,14 +8276,14 @@
             <c:manualLayout>
               <c:xMode val="edge"/>
               <c:yMode val="edge"/>
-              <c:x val="0.025"/>
-              <c:y val="0.147242372047244"/>
+              <c:x val="0.0273148148148148"/>
+              <c:y val="0.202798009623797"/>
             </c:manualLayout>
           </c:layout>
         </c:title>
         <c:numFmt formatCode="General" sourceLinked="1"/>
         <c:tickLblPos val="nextTo"/>
-        <c:crossAx val="421845224"/>
+        <c:crossAx val="377599544"/>
         <c:crosses val="autoZero"/>
         <c:crossBetween val="midCat"/>
       </c:valAx>

</xml_diff>